<commit_message>
Aggiunta Form e cambio proprietà
</commit_message>
<xml_diff>
--- a/Analisi/analisi_funzionale.docx
+++ b/Analisi/analisi_funzionale.docx
@@ -1,21 +1,37 @@
 
 <file path=word/document.xml><?xml version="1.0" encoding="utf-8"?>
-<w:document xmlns:wpc="http://schemas.microsoft.com/office/word/2010/wordprocessingCanvas" xmlns:mc="http://schemas.openxmlformats.org/markup-compatibility/2006" xmlns:o="urn:schemas-microsoft-com:office:office" xmlns:r="http://schemas.openxmlformats.org/officeDocument/2006/relationships" xmlns:m="http://schemas.openxmlformats.org/officeDocument/2006/math" xmlns:v="urn:schemas-microsoft-com:vml" xmlns:wp14="http://schemas.microsoft.com/office/word/2010/wordprocessingDrawing" xmlns:wp="http://schemas.openxmlformats.org/drawingml/2006/wordprocessingDrawing" xmlns:w10="urn:schemas-microsoft-com:office:word" xmlns:w="http://schemas.openxmlformats.org/wordprocessingml/2006/main" xmlns:w14="http://schemas.microsoft.com/office/word/2010/wordml" xmlns:w15="http://schemas.microsoft.com/office/word/2012/wordml" xmlns:wpg="http://schemas.microsoft.com/office/word/2010/wordprocessingGroup" xmlns:wpi="http://schemas.microsoft.com/office/word/2010/wordprocessingInk" xmlns:wne="http://schemas.microsoft.com/office/word/2006/wordml" xmlns:wps="http://schemas.microsoft.com/office/word/2010/wordprocessingShape" mc:Ignorable="w14 w15 wp14">
+<w:document xmlns:wpc="http://schemas.microsoft.com/office/word/2010/wordprocessingCanvas" xmlns:cx="http://schemas.microsoft.com/office/drawing/2014/chartex" xmlns:cx1="http://schemas.microsoft.com/office/drawing/2015/9/8/chartex" xmlns:cx2="http://schemas.microsoft.com/office/drawing/2015/10/21/chartex" xmlns:cx3="http://schemas.microsoft.com/office/drawing/2016/5/9/chartex" xmlns:cx4="http://schemas.microsoft.com/office/drawing/2016/5/10/chartex" xmlns:cx5="http://schemas.microsoft.com/office/drawing/2016/5/11/chartex" xmlns:cx6="http://schemas.microsoft.com/office/drawing/2016/5/12/chartex" xmlns:cx7="http://schemas.microsoft.com/office/drawing/2016/5/13/chartex" xmlns:cx8="http://schemas.microsoft.com/office/drawing/2016/5/14/chartex" xmlns:mc="http://schemas.openxmlformats.org/markup-compatibility/2006" xmlns:aink="http://schemas.microsoft.com/office/drawing/2016/ink" xmlns:am3d="http://schemas.microsoft.com/office/drawing/2017/model3d" xmlns:o="urn:schemas-microsoft-com:office:office" xmlns:r="http://schemas.openxmlformats.org/officeDocument/2006/relationships" xmlns:m="http://schemas.openxmlformats.org/officeDocument/2006/math" xmlns:v="urn:schemas-microsoft-com:vml" xmlns:wp14="http://schemas.microsoft.com/office/word/2010/wordprocessingDrawing" xmlns:wp="http://schemas.openxmlformats.org/drawingml/2006/wordprocessingDrawing" xmlns:w10="urn:schemas-microsoft-com:office:word" xmlns:w="http://schemas.openxmlformats.org/wordprocessingml/2006/main" xmlns:w14="http://schemas.microsoft.com/office/word/2010/wordml" xmlns:w15="http://schemas.microsoft.com/office/word/2012/wordml" xmlns:w16cex="http://schemas.microsoft.com/office/word/2018/wordml/cex" xmlns:w16cid="http://schemas.microsoft.com/office/word/2016/wordml/cid" xmlns:w16="http://schemas.microsoft.com/office/word/2018/wordml" xmlns:w16sdtdh="http://schemas.microsoft.com/office/word/2020/wordml/sdtdatahash" xmlns:w16se="http://schemas.microsoft.com/office/word/2015/wordml/symex" xmlns:wpg="http://schemas.microsoft.com/office/word/2010/wordprocessingGroup" xmlns:wpi="http://schemas.microsoft.com/office/word/2010/wordprocessingInk" xmlns:wne="http://schemas.microsoft.com/office/word/2006/wordml" xmlns:wps="http://schemas.microsoft.com/office/word/2010/wordprocessingShape" mc:Ignorable="w14 w15 w16se w16cid w16 w16cex w16sdtdh wp14">
   <w:body>
     <w:p>
       <w:pPr>
         <w:jc w:val="center"/>
         <w:rPr>
           <w:b/>
-          <w:sz w:val="28"/>
-        </w:rPr>
-      </w:pPr>
-      <w:r>
-        <w:rPr>
-          <w:b/>
-          <w:sz w:val="28"/>
-        </w:rPr>
-        <w:t>Analisi funzionale</w:t>
+          <w:bCs/>
+          <w:color w:val="0070C0"/>
+          <w:sz w:val="24"/>
+          <w:szCs w:val="24"/>
+        </w:rPr>
+      </w:pPr>
+      <w:r>
+        <w:rPr>
+          <w:b/>
+          <w:bCs/>
+          <w:color w:val="0070C0"/>
+          <w:sz w:val="24"/>
+          <w:szCs w:val="24"/>
+        </w:rPr>
+        <w:t xml:space="preserve">Analisi </w:t>
+      </w:r>
+      <w:r>
+        <w:rPr>
+          <w:b/>
+          <w:bCs/>
+          <w:color w:val="0070C0"/>
+          <w:sz w:val="24"/>
+          <w:szCs w:val="24"/>
+        </w:rPr>
+        <w:t>funzionale</w:t>
       </w:r>
     </w:p>
     <w:p>
@@ -23,450 +39,439 @@
         <w:jc w:val="center"/>
         <w:rPr>
           <w:b/>
-          <w:sz w:val="28"/>
-        </w:rPr>
-      </w:pPr>
-      <w:r>
-        <w:rPr>
-          <w:b/>
-          <w:sz w:val="28"/>
-        </w:rPr>
-        <w:t>CREAZIONE DEL GIOCO MEMORY</w:t>
+          <w:bCs/>
+          <w:color w:val="0070C0"/>
+          <w:sz w:val="24"/>
+          <w:szCs w:val="24"/>
+        </w:rPr>
+      </w:pPr>
+      <w:r>
+        <w:rPr>
+          <w:b/>
+          <w:bCs/>
+          <w:color w:val="0070C0"/>
+          <w:sz w:val="24"/>
+          <w:szCs w:val="24"/>
+        </w:rPr>
+        <w:t>I</w:t>
+      </w:r>
+      <w:r>
+        <w:rPr>
+          <w:b/>
+          <w:bCs/>
+          <w:color w:val="0070C0"/>
+          <w:sz w:val="24"/>
+          <w:szCs w:val="24"/>
+        </w:rPr>
+        <w:t>L GIOCO</w:t>
+      </w:r>
+      <w:r>
+        <w:rPr>
+          <w:b/>
+          <w:bCs/>
+          <w:color w:val="0070C0"/>
+          <w:sz w:val="24"/>
+          <w:szCs w:val="24"/>
+        </w:rPr>
+        <w:t xml:space="preserve"> DEL</w:t>
+      </w:r>
+      <w:r>
+        <w:rPr>
+          <w:b/>
+          <w:bCs/>
+          <w:color w:val="0070C0"/>
+          <w:sz w:val="24"/>
+          <w:szCs w:val="24"/>
+        </w:rPr>
+        <w:t xml:space="preserve"> MEMORY</w:t>
       </w:r>
     </w:p>
     <w:p>
       <w:pPr>
         <w:rPr>
           <w:b/>
-          <w:sz w:val="28"/>
-        </w:rPr>
-      </w:pPr>
-      <w:r>
-        <w:rPr>
-          <w:b/>
-          <w:sz w:val="28"/>
-        </w:rPr>
-        <w:t xml:space="preserve">La situazione iniziale </w:t>
+          <w:bCs/>
+          <w:color w:val="0070C0"/>
+          <w:sz w:val="24"/>
+          <w:szCs w:val="24"/>
+        </w:rPr>
+      </w:pPr>
+      <w:r>
+        <w:rPr>
+          <w:b/>
+          <w:bCs/>
+          <w:color w:val="0070C0"/>
+          <w:sz w:val="24"/>
+          <w:szCs w:val="24"/>
+        </w:rPr>
+        <w:t>Premessa</w:t>
       </w:r>
     </w:p>
     <w:p>
-      <w:pPr>
-        <w:rPr>
-          <w:sz w:val="28"/>
-        </w:rPr>
-      </w:pPr>
-      <w:r>
-        <w:rPr>
-          <w:sz w:val="28"/>
-        </w:rPr>
-        <w:t xml:space="preserve">Viene </w:t>
-      </w:r>
-      <w:r>
-        <w:rPr>
-          <w:sz w:val="28"/>
-        </w:rPr>
-        <w:t>richiesta la creazione di un videogioco per computer desktop che si basi sul tradizionale gioco del Memory</w:t>
-      </w:r>
-      <w:r>
-        <w:rPr>
-          <w:sz w:val="28"/>
-        </w:rPr>
+      <w:r>
+        <w:t xml:space="preserve">Il programma ha un’interfaccia grafica </w:t>
+      </w:r>
+      <w:r>
+        <w:rPr>
+          <w:b/>
+          <w:bCs/>
+        </w:rPr>
+        <w:t>GUI</w:t>
+      </w:r>
+      <w:r>
+        <w:t xml:space="preserve"> (Graphical User Interface)</w:t>
+      </w:r>
+      <w:r>
+        <w:t xml:space="preserve">, realizzata con Windows Forms ( .NET Framework 4.7.2 ), attraverso l’uso del linguaggio di programmazione </w:t>
+      </w:r>
+      <w:r>
+        <w:rPr>
+          <w:b/>
+          <w:bCs/>
+        </w:rPr>
+        <w:t>C#</w:t>
+      </w:r>
+      <w:r>
         <w:t>.</w:t>
+      </w:r>
+      <w:r>
+        <w:t xml:space="preserve"> </w:t>
+      </w:r>
+      <w:r>
+        <w:br/>
+        <w:t xml:space="preserve">Ogni metodo che verrà citato in questa relazione utilizza le seguenti direttive </w:t>
+      </w:r>
+      <w:proofErr w:type="spellStart"/>
+      <w:r>
+        <w:rPr>
+          <w:b/>
+          <w:bCs/>
+          <w:i/>
+          <w:iCs/>
+        </w:rPr>
+        <w:t>using</w:t>
+      </w:r>
+      <w:proofErr w:type="spellEnd"/>
+      <w:r>
+        <w:t>:</w:t>
       </w:r>
     </w:p>
     <w:p>
       <w:pPr>
-        <w:rPr>
-          <w:b/>
-          <w:sz w:val="28"/>
-        </w:rPr>
-      </w:pPr>
-      <w:r>
-        <w:rPr>
-          <w:b/>
-          <w:sz w:val="28"/>
-        </w:rPr>
-        <w:t>Scopo e funzionamento del gioco</w:t>
+        <w:pStyle w:val="Paragrafoelenco"/>
+        <w:numPr>
+          <w:ilvl w:val="0"/>
+          <w:numId w:val="3"/>
+        </w:numPr>
+      </w:pPr>
+      <w:proofErr w:type="spellStart"/>
+      <w:r>
+        <w:rPr>
+          <w:i/>
+          <w:iCs/>
+        </w:rPr>
+        <w:t>using</w:t>
+      </w:r>
+      <w:proofErr w:type="spellEnd"/>
+      <w:r>
+        <w:t xml:space="preserve"> </w:t>
+      </w:r>
+      <w:r>
+        <w:rPr>
+          <w:b/>
+          <w:bCs/>
+        </w:rPr>
+        <w:t>System</w:t>
+      </w:r>
+      <w:r>
+        <w:t>, direttiva che permette l’uso dei metodi più comuni;</w:t>
       </w:r>
     </w:p>
     <w:p>
       <w:pPr>
-        <w:rPr>
-          <w:sz w:val="28"/>
-        </w:rPr>
-      </w:pPr>
-      <w:r>
-        <w:rPr>
-          <w:sz w:val="28"/>
-        </w:rPr>
-        <w:t>A Memory può giocare una sola persona. Una volta aperto il gioco, il programma genera automaticamente un set di sedici carte sparse, in modo da non re</w:t>
-      </w:r>
-      <w:r>
-        <w:rPr>
-          <w:sz w:val="28"/>
-        </w:rPr>
-        <w:t xml:space="preserve">ndere troppo facile il gioco. Il giocatore deve quindi fare click su una delle caselle: viene visualizzata l’immagine della tessera corrispondente, che viene mantenuta visibile. </w:t>
-      </w:r>
-      <w:r>
-        <w:rPr>
-          <w:sz w:val="28"/>
-        </w:rPr>
-        <w:t xml:space="preserve">A questo punto l’utente deve </w:t>
-      </w:r>
-      <w:bookmarkStart w:id="0" w:name="_GoBack"/>
-      <w:bookmarkEnd w:id="0"/>
+        <w:pStyle w:val="Paragrafoelenco"/>
+        <w:numPr>
+          <w:ilvl w:val="0"/>
+          <w:numId w:val="3"/>
+        </w:numPr>
+        <w:rPr>
+          <w:b/>
+          <w:bCs/>
+          <w:lang w:val="en-GB"/>
+        </w:rPr>
+      </w:pPr>
+      <w:r>
+        <w:rPr>
+          <w:i/>
+          <w:iCs/>
+          <w:lang w:val="en-GB"/>
+        </w:rPr>
+        <w:t>using</w:t>
+      </w:r>
+      <w:r>
+        <w:rPr>
+          <w:lang w:val="en-GB"/>
+        </w:rPr>
+        <w:t xml:space="preserve"> </w:t>
+      </w:r>
+      <w:proofErr w:type="spellStart"/>
+      <w:proofErr w:type="gramStart"/>
+      <w:r>
+        <w:rPr>
+          <w:b/>
+          <w:bCs/>
+          <w:lang w:val="en-GB"/>
+        </w:rPr>
+        <w:t>System.Windows.Forms</w:t>
+      </w:r>
+      <w:proofErr w:type="spellEnd"/>
+      <w:proofErr w:type="gramEnd"/>
+      <w:r>
+        <w:rPr>
+          <w:lang w:val="en-GB"/>
+        </w:rPr>
+        <w:t xml:space="preserve">, </w:t>
+      </w:r>
+      <w:proofErr w:type="spellStart"/>
+      <w:r>
+        <w:rPr>
+          <w:lang w:val="en-GB"/>
+        </w:rPr>
+        <w:t>s</w:t>
+      </w:r>
+      <w:r>
+        <w:rPr>
+          <w:lang w:val="en-GB"/>
+        </w:rPr>
+        <w:t>pecifica</w:t>
+      </w:r>
+      <w:proofErr w:type="spellEnd"/>
+      <w:r>
+        <w:rPr>
+          <w:lang w:val="en-GB"/>
+        </w:rPr>
+        <w:t xml:space="preserve"> per la GUI Windows Forms;</w:t>
+      </w:r>
     </w:p>
     <w:p>
       <w:pPr>
-        <w:rPr>
-          <w:b/>
-          <w:sz w:val="28"/>
-        </w:rPr>
-      </w:pPr>
-      <w:r>
-        <w:rPr>
-          <w:noProof/>
-          <w:lang w:eastAsia="it-IT"/>
-        </w:rPr>
-        <w:drawing>
-          <wp:anchor distT="0" distB="0" distL="114300" distR="114300" simplePos="0" relativeHeight="251658240" behindDoc="0" locked="0" layoutInCell="1" allowOverlap="1">
-            <wp:simplePos x="0" y="0"/>
-            <wp:positionH relativeFrom="margin">
-              <wp:align>right</wp:align>
-            </wp:positionH>
-            <wp:positionV relativeFrom="paragraph">
-              <wp:posOffset>11924</wp:posOffset>
-            </wp:positionV>
-            <wp:extent cx="730250" cy="891540"/>
-            <wp:effectExtent l="0" t="0" r="0" b="3810"/>
-            <wp:wrapSquare wrapText="bothSides"/>
-            <wp:docPr id="1" name="Immagine 1" descr="Qual è il significato delle etichette? | Pegi Public Site"/>
-            <wp:cNvGraphicFramePr>
-              <a:graphicFrameLocks xmlns:a="http://schemas.openxmlformats.org/drawingml/2006/main" noChangeAspect="1"/>
-            </wp:cNvGraphicFramePr>
-            <a:graphic xmlns:a="http://schemas.openxmlformats.org/drawingml/2006/main">
-              <a:graphicData uri="http://schemas.openxmlformats.org/drawingml/2006/picture">
-                <pic:pic xmlns:pic="http://schemas.openxmlformats.org/drawingml/2006/picture">
-                  <pic:nvPicPr>
-                    <pic:cNvPr id="0" name="Picture 1" descr="Qual è il significato delle etichette? | Pegi Public Site"/>
-                    <pic:cNvPicPr>
-                      <a:picLocks noChangeAspect="1" noChangeArrowheads="1"/>
-                    </pic:cNvPicPr>
-                  </pic:nvPicPr>
-                  <pic:blipFill>
-                    <a:blip r:embed="rId6" cstate="print">
-                      <a:extLst>
-                        <a:ext uri="{28A0092B-C50C-407E-A947-70E740481C1C}">
-                          <a14:useLocalDpi xmlns:a14="http://schemas.microsoft.com/office/drawing/2010/main" val="0"/>
-                        </a:ext>
-                      </a:extLst>
-                    </a:blip>
-                    <a:srcRect/>
-                    <a:stretch>
-                      <a:fillRect/>
-                    </a:stretch>
-                  </pic:blipFill>
-                  <pic:spPr bwMode="auto">
-                    <a:xfrm>
-                      <a:off x="0" y="0"/>
-                      <a:ext cx="730250" cy="891540"/>
-                    </a:xfrm>
-                    <a:prstGeom prst="rect">
-                      <a:avLst/>
-                    </a:prstGeom>
-                    <a:noFill/>
-                    <a:ln>
-                      <a:noFill/>
-                    </a:ln>
-                  </pic:spPr>
-                </pic:pic>
-              </a:graphicData>
-            </a:graphic>
-            <wp14:sizeRelH relativeFrom="page">
-              <wp14:pctWidth>0</wp14:pctWidth>
-            </wp14:sizeRelH>
-            <wp14:sizeRelV relativeFrom="page">
-              <wp14:pctHeight>0</wp14:pctHeight>
-            </wp14:sizeRelV>
-          </wp:anchor>
-        </w:drawing>
-      </w:r>
-      <w:r>
-        <w:rPr>
-          <w:b/>
-          <w:sz w:val="28"/>
-        </w:rPr>
-        <w:t>Chi deve usare il programma?</w:t>
-      </w:r>
-      <w:r>
-        <w:rPr>
-          <w:b/>
-          <w:sz w:val="28"/>
-        </w:rPr>
+        <w:pStyle w:val="Paragrafoelenco"/>
+        <w:numPr>
+          <w:ilvl w:val="0"/>
+          <w:numId w:val="3"/>
+        </w:numPr>
+      </w:pPr>
+      <w:proofErr w:type="spellStart"/>
+      <w:r>
+        <w:rPr>
+          <w:i/>
+          <w:iCs/>
+        </w:rPr>
+        <w:t>using</w:t>
+      </w:r>
+      <w:proofErr w:type="spellEnd"/>
+      <w:r>
         <w:t xml:space="preserve"> </w:t>
+      </w:r>
+      <w:proofErr w:type="spellStart"/>
+      <w:r>
+        <w:rPr>
+          <w:b/>
+          <w:bCs/>
+        </w:rPr>
+        <w:t>System.Threading.Tasks</w:t>
+      </w:r>
+      <w:proofErr w:type="spellEnd"/>
+      <w:r>
+        <w:t>, utilizzata per l’uso di me</w:t>
+      </w:r>
+      <w:r>
+        <w:t>todi che posticipano le istruzioni;</w:t>
       </w:r>
     </w:p>
     <w:p>
       <w:pPr>
-        <w:rPr>
-          <w:sz w:val="28"/>
-        </w:rPr>
-      </w:pPr>
-      <w:r>
-        <w:rPr>
-          <w:sz w:val="28"/>
-        </w:rPr>
-        <w:t>Il gioco deve essere utilizzato da normali utenti, da bambini</w:t>
-      </w:r>
-      <w:r>
-        <w:rPr>
-          <w:sz w:val="28"/>
-        </w:rPr>
+        <w:pStyle w:val="Paragrafoelenco"/>
+        <w:numPr>
+          <w:ilvl w:val="0"/>
+          <w:numId w:val="3"/>
+        </w:numPr>
+      </w:pPr>
+      <w:proofErr w:type="spellStart"/>
+      <w:r>
+        <w:rPr>
+          <w:i/>
+          <w:iCs/>
+        </w:rPr>
+        <w:t>using</w:t>
+      </w:r>
+      <w:proofErr w:type="spellEnd"/>
+      <w:r>
         <w:t xml:space="preserve"> </w:t>
       </w:r>
-      <w:r>
-        <w:rPr>
-          <w:sz w:val="28"/>
-        </w:rPr>
-        <w:t>ad adulti.</w:t>
-      </w:r>
-      <w:r>
-        <w:rPr>
-          <w:sz w:val="28"/>
-        </w:rPr>
-        <w:t xml:space="preserve"> </w:t>
+      <w:proofErr w:type="spellStart"/>
+      <w:r>
+        <w:rPr>
+          <w:b/>
+          <w:bCs/>
+        </w:rPr>
+        <w:t>System.Linq</w:t>
+      </w:r>
+      <w:proofErr w:type="spellEnd"/>
+      <w:r>
+        <w:t>, che permette l’uso di</w:t>
+      </w:r>
+      <w:r>
+        <w:t xml:space="preserve"> specifici metodi per il confronto di stringhe (esempio </w:t>
+      </w:r>
+      <w:proofErr w:type="spellStart"/>
+      <w:r>
+        <w:rPr>
+          <w:b/>
+          <w:bCs/>
+        </w:rPr>
+        <w:t>String.Contains</w:t>
+      </w:r>
+      <w:proofErr w:type="spellEnd"/>
+      <w:r>
+        <w:rPr>
+          <w:b/>
+          <w:bCs/>
+        </w:rPr>
+        <w:t>()</w:t>
+      </w:r>
+      <w:r>
+        <w:t>)</w:t>
+      </w:r>
+      <w:r>
+        <w:t>;</w:t>
       </w:r>
     </w:p>
     <w:p>
       <w:pPr>
-        <w:rPr>
-          <w:b/>
-          <w:sz w:val="28"/>
-        </w:rPr>
-      </w:pPr>
-      <w:r>
-        <w:rPr>
-          <w:b/>
-          <w:sz w:val="28"/>
-        </w:rPr>
-        <w:t>Requisiti di programmazione</w:t>
+        <w:pStyle w:val="Paragrafoelenco"/>
+        <w:numPr>
+          <w:ilvl w:val="0"/>
+          <w:numId w:val="3"/>
+        </w:numPr>
+      </w:pPr>
+      <w:proofErr w:type="spellStart"/>
+      <w:r>
+        <w:rPr>
+          <w:i/>
+          <w:iCs/>
+        </w:rPr>
+        <w:t>using</w:t>
+      </w:r>
+      <w:proofErr w:type="spellEnd"/>
+      <w:r>
+        <w:t xml:space="preserve"> </w:t>
+      </w:r>
+      <w:proofErr w:type="spellStart"/>
+      <w:r>
+        <w:rPr>
+          <w:b/>
+          <w:bCs/>
+        </w:rPr>
+        <w:t>System.Drawing</w:t>
+      </w:r>
+      <w:proofErr w:type="spellEnd"/>
+      <w:r>
+        <w:rPr>
+          <w:b/>
+          <w:bCs/>
+        </w:rPr>
+        <w:t>;</w:t>
       </w:r>
     </w:p>
     <w:p>
       <w:pPr>
-        <w:rPr>
-          <w:sz w:val="28"/>
-        </w:rPr>
-      </w:pPr>
-      <w:r>
-        <w:rPr>
-          <w:sz w:val="28"/>
-        </w:rPr>
-        <w:t xml:space="preserve">Il gioco deve essere </w:t>
-      </w:r>
-      <w:r>
-        <w:rPr>
-          <w:sz w:val="28"/>
-        </w:rPr>
-        <w:t xml:space="preserve">un’applicazione di Windows </w:t>
-      </w:r>
-      <w:proofErr w:type="gramStart"/>
-      <w:r>
-        <w:rPr>
-          <w:sz w:val="28"/>
-        </w:rPr>
-        <w:t>TM ,</w:t>
-      </w:r>
-      <w:proofErr w:type="gramEnd"/>
-      <w:r>
-        <w:rPr>
-          <w:sz w:val="28"/>
-        </w:rPr>
+        <w:pStyle w:val="Paragrafoelenco"/>
+        <w:numPr>
+          <w:ilvl w:val="0"/>
+          <w:numId w:val="3"/>
+        </w:numPr>
+      </w:pPr>
+      <w:proofErr w:type="spellStart"/>
+      <w:r>
+        <w:rPr>
+          <w:i/>
+          <w:iCs/>
+        </w:rPr>
+        <w:t>using</w:t>
+      </w:r>
+      <w:proofErr w:type="spellEnd"/>
+      <w:r>
         <w:t xml:space="preserve"> </w:t>
       </w:r>
-      <w:r>
-        <w:rPr>
-          <w:sz w:val="28"/>
-        </w:rPr>
-        <w:t>preferibilmente Windows TM 1</w:t>
-      </w:r>
-      <w:r>
-        <w:rPr>
-          <w:sz w:val="28"/>
-        </w:rPr>
-        <w:t xml:space="preserve">0, ma la compatibilità dovrebbe </w:t>
-      </w:r>
-      <w:r>
-        <w:rPr>
-          <w:sz w:val="28"/>
-        </w:rPr>
-        <w:t>essere garantita anche con Windows TM 8 e Windows TM 7, che abbia un’interfac</w:t>
-      </w:r>
-      <w:r>
-        <w:rPr>
-          <w:sz w:val="28"/>
-        </w:rPr>
-        <w:t>cia grafica GUI (</w:t>
-      </w:r>
       <w:proofErr w:type="spellStart"/>
       <w:r>
         <w:rPr>
-          <w:sz w:val="28"/>
-        </w:rPr>
-        <w:t>Graphical</w:t>
+          <w:b/>
+          <w:bCs/>
+        </w:rPr>
+        <w:t>System.IO</w:t>
       </w:r>
       <w:proofErr w:type="spellEnd"/>
       <w:r>
-        <w:rPr>
-          <w:sz w:val="28"/>
-        </w:rPr>
-        <w:t xml:space="preserve"> User </w:t>
-      </w:r>
-      <w:r>
-        <w:rPr>
-          <w:sz w:val="28"/>
-        </w:rPr>
-        <w:t>Interface). Lo sviluppo avverrà su piattaforma .NET Framework versione 4.7.2, in particola</w:t>
-      </w:r>
-      <w:r>
-        <w:rPr>
-          <w:sz w:val="28"/>
-        </w:rPr>
-        <w:t xml:space="preserve">re con la GUI Windows </w:t>
-      </w:r>
-      <w:r>
-        <w:rPr>
-          <w:sz w:val="28"/>
-        </w:rPr>
-        <w:t>Forms: è stato scelto questo ambiente perché permette, insieme all’uso del l</w:t>
-      </w:r>
-      <w:r>
-        <w:rPr>
-          <w:sz w:val="28"/>
-        </w:rPr>
-        <w:t xml:space="preserve">inguaggio di programmazione C#, </w:t>
-      </w:r>
-      <w:r>
-        <w:rPr>
-          <w:sz w:val="28"/>
-        </w:rPr>
-        <w:t>l’utilizzo di classi e librerie che permettono di soddisfare i requisiti iniziali, come gen</w:t>
-      </w:r>
-      <w:r>
-        <w:rPr>
-          <w:sz w:val="28"/>
-        </w:rPr>
-        <w:t xml:space="preserve">erare numeri casualmente; l’uso </w:t>
-      </w:r>
-      <w:r>
-        <w:rPr>
-          <w:sz w:val="28"/>
-        </w:rPr>
-        <w:t>di una programmazione orientata agli oggetti, poi, consente di creare il gioco in</w:t>
-      </w:r>
-      <w:r>
-        <w:rPr>
-          <w:sz w:val="28"/>
-        </w:rPr>
-        <w:t xml:space="preserve"> modo più efficace e veloce. Lo </w:t>
-      </w:r>
-      <w:r>
-        <w:rPr>
-          <w:sz w:val="28"/>
-        </w:rPr>
-        <w:t>sviluppo su questa piattaforma rende, però, obbligatoria la presenza di questa ver</w:t>
-      </w:r>
-      <w:r>
-        <w:rPr>
-          <w:sz w:val="28"/>
-        </w:rPr>
-        <w:t xml:space="preserve">sione del </w:t>
-      </w:r>
-      <w:proofErr w:type="spellStart"/>
-      <w:r>
-        <w:rPr>
-          <w:sz w:val="28"/>
-        </w:rPr>
-        <w:t>framework</w:t>
-      </w:r>
-      <w:proofErr w:type="spellEnd"/>
-      <w:r>
-        <w:rPr>
-          <w:sz w:val="28"/>
-        </w:rPr>
-        <w:t xml:space="preserve"> nel sistema </w:t>
-      </w:r>
-      <w:r>
-        <w:rPr>
-          <w:sz w:val="28"/>
-        </w:rPr>
-        <w:t>dell’utente.</w:t>
+        <w:t>, fondamentale per le operazioni sui file.</w:t>
       </w:r>
     </w:p>
     <w:p>
-      <w:pPr>
-        <w:rPr>
-          <w:b/>
-          <w:sz w:val="28"/>
-        </w:rPr>
-      </w:pPr>
-      <w:r>
-        <w:rPr>
-          <w:b/>
-          <w:sz w:val="28"/>
-        </w:rPr>
-        <w:t>Requisiti hardware necessari</w:t>
+      <w:r>
+        <w:br/>
+        <w:t xml:space="preserve">Di seguito verranno mostrate le </w:t>
+      </w:r>
+      <w:r>
+        <w:t>due</w:t>
+      </w:r>
+      <w:r>
+        <w:t xml:space="preserve"> schermate che compongono il programma, insieme ad una descrizione delle caratteristiche</w:t>
+      </w:r>
+      <w:r>
+        <w:t xml:space="preserve"> funzionali e tecniche</w:t>
+      </w:r>
+      <w:r>
+        <w:t>.</w:t>
+      </w:r>
+      <w:r>
+        <w:br/>
+      </w:r>
+      <w:r>
+        <w:t xml:space="preserve">Per realizzare </w:t>
+      </w:r>
+      <w:r>
+        <w:t xml:space="preserve">il programma </w:t>
+      </w:r>
+      <w:r>
+        <w:t>e i vari elementi grafici si è usato</w:t>
+      </w:r>
+      <w:r>
+        <w:t xml:space="preserve"> rispettivamente</w:t>
+      </w:r>
+      <w:r>
+        <w:t xml:space="preserve"> </w:t>
+      </w:r>
+      <w:r>
+        <w:t xml:space="preserve">Microsoft </w:t>
+      </w:r>
+      <w:r>
+        <w:t xml:space="preserve">Visual Studio </w:t>
+      </w:r>
+      <w:r>
+        <w:t xml:space="preserve">2017 </w:t>
+      </w:r>
+      <w:r>
+        <w:t>e Microsoft PowerPoint 2019.</w:t>
+      </w:r>
+      <w:r>
+        <w:t xml:space="preserve"> Per maggiori informazioni sui nomi delle variabili, funzioni, oggetti e proprietà consultare la documentazione interna del codice.</w:t>
+      </w:r>
+      <w:r>
+        <w:t xml:space="preserve"> L’immagine a lato mostra l’icona del programma.</w:t>
       </w:r>
     </w:p>
-    <w:p>
-      <w:pPr>
-        <w:rPr>
-          <w:sz w:val="28"/>
-        </w:rPr>
-      </w:pPr>
-      <w:r>
-        <w:rPr>
-          <w:sz w:val="28"/>
-        </w:rPr>
-        <w:t>La semplicità del gioco non richiederà sicuramente degli alti requisiti hardware: sono n</w:t>
-      </w:r>
-      <w:r>
-        <w:rPr>
-          <w:sz w:val="28"/>
-        </w:rPr>
-        <w:t xml:space="preserve">ecessari solamente la tastiera, </w:t>
-      </w:r>
-      <w:r>
-        <w:rPr>
-          <w:sz w:val="28"/>
-        </w:rPr>
-        <w:t>un mouse e, come già spiegato, un computer Windows. Potrebbe essere svilu</w:t>
-      </w:r>
-      <w:r>
-        <w:rPr>
-          <w:sz w:val="28"/>
-        </w:rPr>
-        <w:t xml:space="preserve">ppata anche una funzionalità di </w:t>
-      </w:r>
-      <w:r>
-        <w:rPr>
-          <w:sz w:val="28"/>
-        </w:rPr>
-        <w:t xml:space="preserve">riproduzione di suoni, quindi potrebbe rendersi necessario l’uso di altoparlanti o </w:t>
-      </w:r>
-      <w:r>
-        <w:rPr>
-          <w:sz w:val="28"/>
-        </w:rPr>
-        <w:t xml:space="preserve">cuffie, ma non è certo e il suo </w:t>
-      </w:r>
-      <w:r>
-        <w:rPr>
-          <w:sz w:val="28"/>
-        </w:rPr>
-        <w:t>inserimento all’interno del progetto verrà valutato durante le fasi successive di realizzazione.</w:t>
-      </w:r>
-    </w:p>
+    <w:p/>
     <w:sectPr>
       <w:headerReference w:type="default" r:id="rId7"/>
       <w:pgSz w:w="11906" w:h="16838"/>
@@ -479,7 +484,7 @@
 </file>
 
 <file path=word/endnotes.xml><?xml version="1.0" encoding="utf-8"?>
-<w:endnotes xmlns:wpc="http://schemas.microsoft.com/office/word/2010/wordprocessingCanvas" xmlns:mc="http://schemas.openxmlformats.org/markup-compatibility/2006" xmlns:o="urn:schemas-microsoft-com:office:office" xmlns:r="http://schemas.openxmlformats.org/officeDocument/2006/relationships" xmlns:m="http://schemas.openxmlformats.org/officeDocument/2006/math" xmlns:v="urn:schemas-microsoft-com:vml" xmlns:wp14="http://schemas.microsoft.com/office/word/2010/wordprocessingDrawing" xmlns:wp="http://schemas.openxmlformats.org/drawingml/2006/wordprocessingDrawing" xmlns:w10="urn:schemas-microsoft-com:office:word" xmlns:w="http://schemas.openxmlformats.org/wordprocessingml/2006/main" xmlns:w14="http://schemas.microsoft.com/office/word/2010/wordml" xmlns:w15="http://schemas.microsoft.com/office/word/2012/wordml" xmlns:wpg="http://schemas.microsoft.com/office/word/2010/wordprocessingGroup" xmlns:wpi="http://schemas.microsoft.com/office/word/2010/wordprocessingInk" xmlns:wne="http://schemas.microsoft.com/office/word/2006/wordml" xmlns:wps="http://schemas.microsoft.com/office/word/2010/wordprocessingShape" mc:Ignorable="w14 w15 wp14">
+<w:endnotes xmlns:wpc="http://schemas.microsoft.com/office/word/2010/wordprocessingCanvas" xmlns:cx="http://schemas.microsoft.com/office/drawing/2014/chartex" xmlns:cx1="http://schemas.microsoft.com/office/drawing/2015/9/8/chartex" xmlns:cx2="http://schemas.microsoft.com/office/drawing/2015/10/21/chartex" xmlns:cx3="http://schemas.microsoft.com/office/drawing/2016/5/9/chartex" xmlns:cx4="http://schemas.microsoft.com/office/drawing/2016/5/10/chartex" xmlns:cx5="http://schemas.microsoft.com/office/drawing/2016/5/11/chartex" xmlns:cx6="http://schemas.microsoft.com/office/drawing/2016/5/12/chartex" xmlns:cx7="http://schemas.microsoft.com/office/drawing/2016/5/13/chartex" xmlns:cx8="http://schemas.microsoft.com/office/drawing/2016/5/14/chartex" xmlns:mc="http://schemas.openxmlformats.org/markup-compatibility/2006" xmlns:aink="http://schemas.microsoft.com/office/drawing/2016/ink" xmlns:am3d="http://schemas.microsoft.com/office/drawing/2017/model3d" xmlns:o="urn:schemas-microsoft-com:office:office" xmlns:r="http://schemas.openxmlformats.org/officeDocument/2006/relationships" xmlns:m="http://schemas.openxmlformats.org/officeDocument/2006/math" xmlns:v="urn:schemas-microsoft-com:vml" xmlns:wp14="http://schemas.microsoft.com/office/word/2010/wordprocessingDrawing" xmlns:wp="http://schemas.openxmlformats.org/drawingml/2006/wordprocessingDrawing" xmlns:w10="urn:schemas-microsoft-com:office:word" xmlns:w="http://schemas.openxmlformats.org/wordprocessingml/2006/main" xmlns:w14="http://schemas.microsoft.com/office/word/2010/wordml" xmlns:w15="http://schemas.microsoft.com/office/word/2012/wordml" xmlns:w16cex="http://schemas.microsoft.com/office/word/2018/wordml/cex" xmlns:w16cid="http://schemas.microsoft.com/office/word/2016/wordml/cid" xmlns:w16="http://schemas.microsoft.com/office/word/2018/wordml" xmlns:w16sdtdh="http://schemas.microsoft.com/office/word/2020/wordml/sdtdatahash" xmlns:w16se="http://schemas.microsoft.com/office/word/2015/wordml/symex" xmlns:wpg="http://schemas.microsoft.com/office/word/2010/wordprocessingGroup" xmlns:wpi="http://schemas.microsoft.com/office/word/2010/wordprocessingInk" xmlns:wne="http://schemas.microsoft.com/office/word/2006/wordml" xmlns:wps="http://schemas.microsoft.com/office/word/2010/wordprocessingShape" mc:Ignorable="w14 w15 w16se w16cid w16 w16cex w16sdtdh wp14">
   <w:endnote w:type="separator" w:id="-1">
     <w:p>
       <w:pPr>
@@ -504,7 +509,7 @@
 </file>
 
 <file path=word/footnotes.xml><?xml version="1.0" encoding="utf-8"?>
-<w:footnotes xmlns:wpc="http://schemas.microsoft.com/office/word/2010/wordprocessingCanvas" xmlns:mc="http://schemas.openxmlformats.org/markup-compatibility/2006" xmlns:o="urn:schemas-microsoft-com:office:office" xmlns:r="http://schemas.openxmlformats.org/officeDocument/2006/relationships" xmlns:m="http://schemas.openxmlformats.org/officeDocument/2006/math" xmlns:v="urn:schemas-microsoft-com:vml" xmlns:wp14="http://schemas.microsoft.com/office/word/2010/wordprocessingDrawing" xmlns:wp="http://schemas.openxmlformats.org/drawingml/2006/wordprocessingDrawing" xmlns:w10="urn:schemas-microsoft-com:office:word" xmlns:w="http://schemas.openxmlformats.org/wordprocessingml/2006/main" xmlns:w14="http://schemas.microsoft.com/office/word/2010/wordml" xmlns:w15="http://schemas.microsoft.com/office/word/2012/wordml" xmlns:wpg="http://schemas.microsoft.com/office/word/2010/wordprocessingGroup" xmlns:wpi="http://schemas.microsoft.com/office/word/2010/wordprocessingInk" xmlns:wne="http://schemas.microsoft.com/office/word/2006/wordml" xmlns:wps="http://schemas.microsoft.com/office/word/2010/wordprocessingShape" mc:Ignorable="w14 w15 wp14">
+<w:footnotes xmlns:wpc="http://schemas.microsoft.com/office/word/2010/wordprocessingCanvas" xmlns:cx="http://schemas.microsoft.com/office/drawing/2014/chartex" xmlns:cx1="http://schemas.microsoft.com/office/drawing/2015/9/8/chartex" xmlns:cx2="http://schemas.microsoft.com/office/drawing/2015/10/21/chartex" xmlns:cx3="http://schemas.microsoft.com/office/drawing/2016/5/9/chartex" xmlns:cx4="http://schemas.microsoft.com/office/drawing/2016/5/10/chartex" xmlns:cx5="http://schemas.microsoft.com/office/drawing/2016/5/11/chartex" xmlns:cx6="http://schemas.microsoft.com/office/drawing/2016/5/12/chartex" xmlns:cx7="http://schemas.microsoft.com/office/drawing/2016/5/13/chartex" xmlns:cx8="http://schemas.microsoft.com/office/drawing/2016/5/14/chartex" xmlns:mc="http://schemas.openxmlformats.org/markup-compatibility/2006" xmlns:aink="http://schemas.microsoft.com/office/drawing/2016/ink" xmlns:am3d="http://schemas.microsoft.com/office/drawing/2017/model3d" xmlns:o="urn:schemas-microsoft-com:office:office" xmlns:r="http://schemas.openxmlformats.org/officeDocument/2006/relationships" xmlns:m="http://schemas.openxmlformats.org/officeDocument/2006/math" xmlns:v="urn:schemas-microsoft-com:vml" xmlns:wp14="http://schemas.microsoft.com/office/word/2010/wordprocessingDrawing" xmlns:wp="http://schemas.openxmlformats.org/drawingml/2006/wordprocessingDrawing" xmlns:w10="urn:schemas-microsoft-com:office:word" xmlns:w="http://schemas.openxmlformats.org/wordprocessingml/2006/main" xmlns:w14="http://schemas.microsoft.com/office/word/2010/wordml" xmlns:w15="http://schemas.microsoft.com/office/word/2012/wordml" xmlns:w16cex="http://schemas.microsoft.com/office/word/2018/wordml/cex" xmlns:w16cid="http://schemas.microsoft.com/office/word/2016/wordml/cid" xmlns:w16="http://schemas.microsoft.com/office/word/2018/wordml" xmlns:w16sdtdh="http://schemas.microsoft.com/office/word/2020/wordml/sdtdatahash" xmlns:w16se="http://schemas.microsoft.com/office/word/2015/wordml/symex" xmlns:wpg="http://schemas.microsoft.com/office/word/2010/wordprocessingGroup" xmlns:wpi="http://schemas.microsoft.com/office/word/2010/wordprocessingInk" xmlns:wne="http://schemas.microsoft.com/office/word/2006/wordml" xmlns:wps="http://schemas.microsoft.com/office/word/2010/wordprocessingShape" mc:Ignorable="w14 w15 w16se w16cid w16 w16cex w16sdtdh wp14">
   <w:footnote w:type="separator" w:id="-1">
     <w:p>
       <w:pPr>
@@ -529,7 +534,7 @@
 </file>
 
 <file path=word/header1.xml><?xml version="1.0" encoding="utf-8"?>
-<w:hdr xmlns:wpc="http://schemas.microsoft.com/office/word/2010/wordprocessingCanvas" xmlns:mc="http://schemas.openxmlformats.org/markup-compatibility/2006" xmlns:o="urn:schemas-microsoft-com:office:office" xmlns:r="http://schemas.openxmlformats.org/officeDocument/2006/relationships" xmlns:m="http://schemas.openxmlformats.org/officeDocument/2006/math" xmlns:v="urn:schemas-microsoft-com:vml" xmlns:wp14="http://schemas.microsoft.com/office/word/2010/wordprocessingDrawing" xmlns:wp="http://schemas.openxmlformats.org/drawingml/2006/wordprocessingDrawing" xmlns:w10="urn:schemas-microsoft-com:office:word" xmlns:w="http://schemas.openxmlformats.org/wordprocessingml/2006/main" xmlns:w14="http://schemas.microsoft.com/office/word/2010/wordml" xmlns:w15="http://schemas.microsoft.com/office/word/2012/wordml" xmlns:wpg="http://schemas.microsoft.com/office/word/2010/wordprocessingGroup" xmlns:wpi="http://schemas.microsoft.com/office/word/2010/wordprocessingInk" xmlns:wne="http://schemas.microsoft.com/office/word/2006/wordml" xmlns:wps="http://schemas.microsoft.com/office/word/2010/wordprocessingShape" mc:Ignorable="w14 w15 wp14">
+<w:hdr xmlns:wpc="http://schemas.microsoft.com/office/word/2010/wordprocessingCanvas" xmlns:cx="http://schemas.microsoft.com/office/drawing/2014/chartex" xmlns:cx1="http://schemas.microsoft.com/office/drawing/2015/9/8/chartex" xmlns:cx2="http://schemas.microsoft.com/office/drawing/2015/10/21/chartex" xmlns:cx3="http://schemas.microsoft.com/office/drawing/2016/5/9/chartex" xmlns:cx4="http://schemas.microsoft.com/office/drawing/2016/5/10/chartex" xmlns:cx5="http://schemas.microsoft.com/office/drawing/2016/5/11/chartex" xmlns:cx6="http://schemas.microsoft.com/office/drawing/2016/5/12/chartex" xmlns:cx7="http://schemas.microsoft.com/office/drawing/2016/5/13/chartex" xmlns:cx8="http://schemas.microsoft.com/office/drawing/2016/5/14/chartex" xmlns:mc="http://schemas.openxmlformats.org/markup-compatibility/2006" xmlns:aink="http://schemas.microsoft.com/office/drawing/2016/ink" xmlns:am3d="http://schemas.microsoft.com/office/drawing/2017/model3d" xmlns:o="urn:schemas-microsoft-com:office:office" xmlns:r="http://schemas.openxmlformats.org/officeDocument/2006/relationships" xmlns:m="http://schemas.openxmlformats.org/officeDocument/2006/math" xmlns:v="urn:schemas-microsoft-com:vml" xmlns:wp14="http://schemas.microsoft.com/office/word/2010/wordprocessingDrawing" xmlns:wp="http://schemas.openxmlformats.org/drawingml/2006/wordprocessingDrawing" xmlns:w10="urn:schemas-microsoft-com:office:word" xmlns:w="http://schemas.openxmlformats.org/wordprocessingml/2006/main" xmlns:w14="http://schemas.microsoft.com/office/word/2010/wordml" xmlns:w15="http://schemas.microsoft.com/office/word/2012/wordml" xmlns:w16cex="http://schemas.microsoft.com/office/word/2018/wordml/cex" xmlns:w16cid="http://schemas.microsoft.com/office/word/2016/wordml/cid" xmlns:w16="http://schemas.microsoft.com/office/word/2018/wordml" xmlns:w16sdtdh="http://schemas.microsoft.com/office/word/2020/wordml/sdtdatahash" xmlns:w16se="http://schemas.microsoft.com/office/word/2015/wordml/symex" xmlns:wpg="http://schemas.microsoft.com/office/word/2010/wordprocessingGroup" xmlns:wpi="http://schemas.microsoft.com/office/word/2010/wordprocessingInk" xmlns:wne="http://schemas.microsoft.com/office/word/2006/wordml" xmlns:wps="http://schemas.microsoft.com/office/word/2010/wordprocessingShape" mc:Ignorable="w14 w15 w16se w16cid w16 w16cex w16sdtdh wp14">
   <w:p>
     <w:pPr>
       <w:pStyle w:val="Intestazione"/>
@@ -549,8 +554,364 @@
 </w:hdr>
 </file>
 
+<file path=word/numbering.xml><?xml version="1.0" encoding="utf-8"?>
+<w:numbering xmlns:wpc="http://schemas.microsoft.com/office/word/2010/wordprocessingCanvas" xmlns:cx="http://schemas.microsoft.com/office/drawing/2014/chartex" xmlns:cx1="http://schemas.microsoft.com/office/drawing/2015/9/8/chartex" xmlns:cx2="http://schemas.microsoft.com/office/drawing/2015/10/21/chartex" xmlns:cx3="http://schemas.microsoft.com/office/drawing/2016/5/9/chartex" xmlns:cx4="http://schemas.microsoft.com/office/drawing/2016/5/10/chartex" xmlns:cx5="http://schemas.microsoft.com/office/drawing/2016/5/11/chartex" xmlns:cx6="http://schemas.microsoft.com/office/drawing/2016/5/12/chartex" xmlns:cx7="http://schemas.microsoft.com/office/drawing/2016/5/13/chartex" xmlns:cx8="http://schemas.microsoft.com/office/drawing/2016/5/14/chartex" xmlns:mc="http://schemas.openxmlformats.org/markup-compatibility/2006" xmlns:aink="http://schemas.microsoft.com/office/drawing/2016/ink" xmlns:am3d="http://schemas.microsoft.com/office/drawing/2017/model3d" xmlns:o="urn:schemas-microsoft-com:office:office" xmlns:r="http://schemas.openxmlformats.org/officeDocument/2006/relationships" xmlns:m="http://schemas.openxmlformats.org/officeDocument/2006/math" xmlns:v="urn:schemas-microsoft-com:vml" xmlns:wp14="http://schemas.microsoft.com/office/word/2010/wordprocessingDrawing" xmlns:wp="http://schemas.openxmlformats.org/drawingml/2006/wordprocessingDrawing" xmlns:w10="urn:schemas-microsoft-com:office:word" xmlns:w="http://schemas.openxmlformats.org/wordprocessingml/2006/main" xmlns:w14="http://schemas.microsoft.com/office/word/2010/wordml" xmlns:w15="http://schemas.microsoft.com/office/word/2012/wordml" xmlns:w16cex="http://schemas.microsoft.com/office/word/2018/wordml/cex" xmlns:w16cid="http://schemas.microsoft.com/office/word/2016/wordml/cid" xmlns:w16="http://schemas.microsoft.com/office/word/2018/wordml" xmlns:w16sdtdh="http://schemas.microsoft.com/office/word/2020/wordml/sdtdatahash" xmlns:w16se="http://schemas.microsoft.com/office/word/2015/wordml/symex" xmlns:wpg="http://schemas.microsoft.com/office/word/2010/wordprocessingGroup" xmlns:wpi="http://schemas.microsoft.com/office/word/2010/wordprocessingInk" xmlns:wne="http://schemas.microsoft.com/office/word/2006/wordml" xmlns:wps="http://schemas.microsoft.com/office/word/2010/wordprocessingShape" mc:Ignorable="w14 w15 w16se w16cid w16 w16cex w16sdtdh wp14">
+  <w:abstractNum w:abstractNumId="0" w15:restartNumberingAfterBreak="0">
+    <w:nsid w:val="0D620ED0"/>
+    <w:multiLevelType w:val="hybridMultilevel"/>
+    <w:tmpl w:val="0420AA24"/>
+    <w:lvl w:ilvl="0" w:tplc="ADF89AB6">
+      <w:start w:val="1"/>
+      <w:numFmt w:val="bullet"/>
+      <w:lvlText w:val=""/>
+      <w:lvlJc w:val="left"/>
+      <w:pPr>
+        <w:ind w:left="720" w:hanging="360"/>
+      </w:pPr>
+      <w:rPr>
+        <w:rFonts w:ascii="Symbol" w:hAnsi="Symbol" w:hint="default"/>
+        <w:color w:val="0070C0"/>
+      </w:rPr>
+    </w:lvl>
+    <w:lvl w:ilvl="1" w:tplc="04100003" w:tentative="1">
+      <w:start w:val="1"/>
+      <w:numFmt w:val="bullet"/>
+      <w:lvlText w:val="o"/>
+      <w:lvlJc w:val="left"/>
+      <w:pPr>
+        <w:ind w:left="1440" w:hanging="360"/>
+      </w:pPr>
+      <w:rPr>
+        <w:rFonts w:ascii="Courier New" w:hAnsi="Courier New" w:cs="Courier New" w:hint="default"/>
+      </w:rPr>
+    </w:lvl>
+    <w:lvl w:ilvl="2" w:tplc="04100005" w:tentative="1">
+      <w:start w:val="1"/>
+      <w:numFmt w:val="bullet"/>
+      <w:lvlText w:val=""/>
+      <w:lvlJc w:val="left"/>
+      <w:pPr>
+        <w:ind w:left="2160" w:hanging="360"/>
+      </w:pPr>
+      <w:rPr>
+        <w:rFonts w:ascii="Wingdings" w:hAnsi="Wingdings" w:hint="default"/>
+      </w:rPr>
+    </w:lvl>
+    <w:lvl w:ilvl="3" w:tplc="04100001" w:tentative="1">
+      <w:start w:val="1"/>
+      <w:numFmt w:val="bullet"/>
+      <w:lvlText w:val=""/>
+      <w:lvlJc w:val="left"/>
+      <w:pPr>
+        <w:ind w:left="2880" w:hanging="360"/>
+      </w:pPr>
+      <w:rPr>
+        <w:rFonts w:ascii="Symbol" w:hAnsi="Symbol" w:hint="default"/>
+      </w:rPr>
+    </w:lvl>
+    <w:lvl w:ilvl="4" w:tplc="04100003" w:tentative="1">
+      <w:start w:val="1"/>
+      <w:numFmt w:val="bullet"/>
+      <w:lvlText w:val="o"/>
+      <w:lvlJc w:val="left"/>
+      <w:pPr>
+        <w:ind w:left="3600" w:hanging="360"/>
+      </w:pPr>
+      <w:rPr>
+        <w:rFonts w:ascii="Courier New" w:hAnsi="Courier New" w:cs="Courier New" w:hint="default"/>
+      </w:rPr>
+    </w:lvl>
+    <w:lvl w:ilvl="5" w:tplc="04100005" w:tentative="1">
+      <w:start w:val="1"/>
+      <w:numFmt w:val="bullet"/>
+      <w:lvlText w:val=""/>
+      <w:lvlJc w:val="left"/>
+      <w:pPr>
+        <w:ind w:left="4320" w:hanging="360"/>
+      </w:pPr>
+      <w:rPr>
+        <w:rFonts w:ascii="Wingdings" w:hAnsi="Wingdings" w:hint="default"/>
+      </w:rPr>
+    </w:lvl>
+    <w:lvl w:ilvl="6" w:tplc="04100001" w:tentative="1">
+      <w:start w:val="1"/>
+      <w:numFmt w:val="bullet"/>
+      <w:lvlText w:val=""/>
+      <w:lvlJc w:val="left"/>
+      <w:pPr>
+        <w:ind w:left="5040" w:hanging="360"/>
+      </w:pPr>
+      <w:rPr>
+        <w:rFonts w:ascii="Symbol" w:hAnsi="Symbol" w:hint="default"/>
+      </w:rPr>
+    </w:lvl>
+    <w:lvl w:ilvl="7" w:tplc="04100003" w:tentative="1">
+      <w:start w:val="1"/>
+      <w:numFmt w:val="bullet"/>
+      <w:lvlText w:val="o"/>
+      <w:lvlJc w:val="left"/>
+      <w:pPr>
+        <w:ind w:left="5760" w:hanging="360"/>
+      </w:pPr>
+      <w:rPr>
+        <w:rFonts w:ascii="Courier New" w:hAnsi="Courier New" w:cs="Courier New" w:hint="default"/>
+      </w:rPr>
+    </w:lvl>
+    <w:lvl w:ilvl="8" w:tplc="04100005" w:tentative="1">
+      <w:start w:val="1"/>
+      <w:numFmt w:val="bullet"/>
+      <w:lvlText w:val=""/>
+      <w:lvlJc w:val="left"/>
+      <w:pPr>
+        <w:ind w:left="6480" w:hanging="360"/>
+      </w:pPr>
+      <w:rPr>
+        <w:rFonts w:ascii="Wingdings" w:hAnsi="Wingdings" w:hint="default"/>
+      </w:rPr>
+    </w:lvl>
+  </w:abstractNum>
+  <w:abstractNum w:abstractNumId="1" w15:restartNumberingAfterBreak="0">
+    <w:nsid w:val="64BC3F81"/>
+    <w:multiLevelType w:val="hybridMultilevel"/>
+    <w:tmpl w:val="FB5A54F6"/>
+    <w:lvl w:ilvl="0" w:tplc="ADF89AB6">
+      <w:start w:val="1"/>
+      <w:numFmt w:val="bullet"/>
+      <w:lvlText w:val=""/>
+      <w:lvlJc w:val="left"/>
+      <w:pPr>
+        <w:ind w:left="720" w:hanging="360"/>
+      </w:pPr>
+      <w:rPr>
+        <w:rFonts w:ascii="Symbol" w:hAnsi="Symbol" w:hint="default"/>
+        <w:color w:val="0070C0"/>
+      </w:rPr>
+    </w:lvl>
+    <w:lvl w:ilvl="1" w:tplc="04100003" w:tentative="1">
+      <w:start w:val="1"/>
+      <w:numFmt w:val="bullet"/>
+      <w:lvlText w:val="o"/>
+      <w:lvlJc w:val="left"/>
+      <w:pPr>
+        <w:ind w:left="1440" w:hanging="360"/>
+      </w:pPr>
+      <w:rPr>
+        <w:rFonts w:ascii="Courier New" w:hAnsi="Courier New" w:cs="Courier New" w:hint="default"/>
+      </w:rPr>
+    </w:lvl>
+    <w:lvl w:ilvl="2" w:tplc="04100005" w:tentative="1">
+      <w:start w:val="1"/>
+      <w:numFmt w:val="bullet"/>
+      <w:lvlText w:val=""/>
+      <w:lvlJc w:val="left"/>
+      <w:pPr>
+        <w:ind w:left="2160" w:hanging="360"/>
+      </w:pPr>
+      <w:rPr>
+        <w:rFonts w:ascii="Wingdings" w:hAnsi="Wingdings" w:hint="default"/>
+      </w:rPr>
+    </w:lvl>
+    <w:lvl w:ilvl="3" w:tplc="04100001" w:tentative="1">
+      <w:start w:val="1"/>
+      <w:numFmt w:val="bullet"/>
+      <w:lvlText w:val=""/>
+      <w:lvlJc w:val="left"/>
+      <w:pPr>
+        <w:ind w:left="2880" w:hanging="360"/>
+      </w:pPr>
+      <w:rPr>
+        <w:rFonts w:ascii="Symbol" w:hAnsi="Symbol" w:hint="default"/>
+      </w:rPr>
+    </w:lvl>
+    <w:lvl w:ilvl="4" w:tplc="04100003" w:tentative="1">
+      <w:start w:val="1"/>
+      <w:numFmt w:val="bullet"/>
+      <w:lvlText w:val="o"/>
+      <w:lvlJc w:val="left"/>
+      <w:pPr>
+        <w:ind w:left="3600" w:hanging="360"/>
+      </w:pPr>
+      <w:rPr>
+        <w:rFonts w:ascii="Courier New" w:hAnsi="Courier New" w:cs="Courier New" w:hint="default"/>
+      </w:rPr>
+    </w:lvl>
+    <w:lvl w:ilvl="5" w:tplc="04100005" w:tentative="1">
+      <w:start w:val="1"/>
+      <w:numFmt w:val="bullet"/>
+      <w:lvlText w:val=""/>
+      <w:lvlJc w:val="left"/>
+      <w:pPr>
+        <w:ind w:left="4320" w:hanging="360"/>
+      </w:pPr>
+      <w:rPr>
+        <w:rFonts w:ascii="Wingdings" w:hAnsi="Wingdings" w:hint="default"/>
+      </w:rPr>
+    </w:lvl>
+    <w:lvl w:ilvl="6" w:tplc="04100001" w:tentative="1">
+      <w:start w:val="1"/>
+      <w:numFmt w:val="bullet"/>
+      <w:lvlText w:val=""/>
+      <w:lvlJc w:val="left"/>
+      <w:pPr>
+        <w:ind w:left="5040" w:hanging="360"/>
+      </w:pPr>
+      <w:rPr>
+        <w:rFonts w:ascii="Symbol" w:hAnsi="Symbol" w:hint="default"/>
+      </w:rPr>
+    </w:lvl>
+    <w:lvl w:ilvl="7" w:tplc="04100003" w:tentative="1">
+      <w:start w:val="1"/>
+      <w:numFmt w:val="bullet"/>
+      <w:lvlText w:val="o"/>
+      <w:lvlJc w:val="left"/>
+      <w:pPr>
+        <w:ind w:left="5760" w:hanging="360"/>
+      </w:pPr>
+      <w:rPr>
+        <w:rFonts w:ascii="Courier New" w:hAnsi="Courier New" w:cs="Courier New" w:hint="default"/>
+      </w:rPr>
+    </w:lvl>
+    <w:lvl w:ilvl="8" w:tplc="04100005" w:tentative="1">
+      <w:start w:val="1"/>
+      <w:numFmt w:val="bullet"/>
+      <w:lvlText w:val=""/>
+      <w:lvlJc w:val="left"/>
+      <w:pPr>
+        <w:ind w:left="6480" w:hanging="360"/>
+      </w:pPr>
+      <w:rPr>
+        <w:rFonts w:ascii="Wingdings" w:hAnsi="Wingdings" w:hint="default"/>
+      </w:rPr>
+    </w:lvl>
+  </w:abstractNum>
+  <w:abstractNum w:abstractNumId="2" w15:restartNumberingAfterBreak="0">
+    <w:nsid w:val="733F1211"/>
+    <w:multiLevelType w:val="hybridMultilevel"/>
+    <w:tmpl w:val="771853C2"/>
+    <w:lvl w:ilvl="0" w:tplc="B3E62878">
+      <w:start w:val="1"/>
+      <w:numFmt w:val="bullet"/>
+      <w:lvlText w:val=""/>
+      <w:lvlJc w:val="left"/>
+      <w:pPr>
+        <w:ind w:left="720" w:hanging="360"/>
+      </w:pPr>
+      <w:rPr>
+        <w:rFonts w:ascii="Symbol" w:hAnsi="Symbol" w:hint="default"/>
+        <w:color w:val="0070C0"/>
+      </w:rPr>
+    </w:lvl>
+    <w:lvl w:ilvl="1" w:tplc="04100003" w:tentative="1">
+      <w:start w:val="1"/>
+      <w:numFmt w:val="bullet"/>
+      <w:lvlText w:val="o"/>
+      <w:lvlJc w:val="left"/>
+      <w:pPr>
+        <w:ind w:left="1440" w:hanging="360"/>
+      </w:pPr>
+      <w:rPr>
+        <w:rFonts w:ascii="Courier New" w:hAnsi="Courier New" w:cs="Courier New" w:hint="default"/>
+      </w:rPr>
+    </w:lvl>
+    <w:lvl w:ilvl="2" w:tplc="04100005" w:tentative="1">
+      <w:start w:val="1"/>
+      <w:numFmt w:val="bullet"/>
+      <w:lvlText w:val=""/>
+      <w:lvlJc w:val="left"/>
+      <w:pPr>
+        <w:ind w:left="2160" w:hanging="360"/>
+      </w:pPr>
+      <w:rPr>
+        <w:rFonts w:ascii="Wingdings" w:hAnsi="Wingdings" w:hint="default"/>
+      </w:rPr>
+    </w:lvl>
+    <w:lvl w:ilvl="3" w:tplc="04100001" w:tentative="1">
+      <w:start w:val="1"/>
+      <w:numFmt w:val="bullet"/>
+      <w:lvlText w:val=""/>
+      <w:lvlJc w:val="left"/>
+      <w:pPr>
+        <w:ind w:left="2880" w:hanging="360"/>
+      </w:pPr>
+      <w:rPr>
+        <w:rFonts w:ascii="Symbol" w:hAnsi="Symbol" w:hint="default"/>
+      </w:rPr>
+    </w:lvl>
+    <w:lvl w:ilvl="4" w:tplc="04100003" w:tentative="1">
+      <w:start w:val="1"/>
+      <w:numFmt w:val="bullet"/>
+      <w:lvlText w:val="o"/>
+      <w:lvlJc w:val="left"/>
+      <w:pPr>
+        <w:ind w:left="3600" w:hanging="360"/>
+      </w:pPr>
+      <w:rPr>
+        <w:rFonts w:ascii="Courier New" w:hAnsi="Courier New" w:cs="Courier New" w:hint="default"/>
+      </w:rPr>
+    </w:lvl>
+    <w:lvl w:ilvl="5" w:tplc="04100005" w:tentative="1">
+      <w:start w:val="1"/>
+      <w:numFmt w:val="bullet"/>
+      <w:lvlText w:val=""/>
+      <w:lvlJc w:val="left"/>
+      <w:pPr>
+        <w:ind w:left="4320" w:hanging="360"/>
+      </w:pPr>
+      <w:rPr>
+        <w:rFonts w:ascii="Wingdings" w:hAnsi="Wingdings" w:hint="default"/>
+      </w:rPr>
+    </w:lvl>
+    <w:lvl w:ilvl="6" w:tplc="04100001" w:tentative="1">
+      <w:start w:val="1"/>
+      <w:numFmt w:val="bullet"/>
+      <w:lvlText w:val=""/>
+      <w:lvlJc w:val="left"/>
+      <w:pPr>
+        <w:ind w:left="5040" w:hanging="360"/>
+      </w:pPr>
+      <w:rPr>
+        <w:rFonts w:ascii="Symbol" w:hAnsi="Symbol" w:hint="default"/>
+      </w:rPr>
+    </w:lvl>
+    <w:lvl w:ilvl="7" w:tplc="04100003" w:tentative="1">
+      <w:start w:val="1"/>
+      <w:numFmt w:val="bullet"/>
+      <w:lvlText w:val="o"/>
+      <w:lvlJc w:val="left"/>
+      <w:pPr>
+        <w:ind w:left="5760" w:hanging="360"/>
+      </w:pPr>
+      <w:rPr>
+        <w:rFonts w:ascii="Courier New" w:hAnsi="Courier New" w:cs="Courier New" w:hint="default"/>
+      </w:rPr>
+    </w:lvl>
+    <w:lvl w:ilvl="8" w:tplc="04100005" w:tentative="1">
+      <w:start w:val="1"/>
+      <w:numFmt w:val="bullet"/>
+      <w:lvlText w:val=""/>
+      <w:lvlJc w:val="left"/>
+      <w:pPr>
+        <w:ind w:left="6480" w:hanging="360"/>
+      </w:pPr>
+      <w:rPr>
+        <w:rFonts w:ascii="Wingdings" w:hAnsi="Wingdings" w:hint="default"/>
+      </w:rPr>
+    </w:lvl>
+  </w:abstractNum>
+  <w:num w:numId="1">
+    <w:abstractNumId w:val="0"/>
+  </w:num>
+  <w:num w:numId="2">
+    <w:abstractNumId w:val="1"/>
+  </w:num>
+  <w:num w:numId="3">
+    <w:abstractNumId w:val="2"/>
+  </w:num>
+</w:numbering>
+</file>
+
 <file path=word/styles.xml><?xml version="1.0" encoding="utf-8"?>
-<w:styles xmlns:mc="http://schemas.openxmlformats.org/markup-compatibility/2006" xmlns:r="http://schemas.openxmlformats.org/officeDocument/2006/relationships" xmlns:w="http://schemas.openxmlformats.org/wordprocessingml/2006/main" xmlns:w14="http://schemas.microsoft.com/office/word/2010/wordml" xmlns:w15="http://schemas.microsoft.com/office/word/2012/wordml" mc:Ignorable="w14 w15">
+<w:styles xmlns:mc="http://schemas.openxmlformats.org/markup-compatibility/2006" xmlns:r="http://schemas.openxmlformats.org/officeDocument/2006/relationships" xmlns:w="http://schemas.openxmlformats.org/wordprocessingml/2006/main" xmlns:w14="http://schemas.microsoft.com/office/word/2010/wordml" xmlns:w15="http://schemas.microsoft.com/office/word/2012/wordml" xmlns:w16cex="http://schemas.microsoft.com/office/word/2018/wordml/cex" xmlns:w16cid="http://schemas.microsoft.com/office/word/2016/wordml/cid" xmlns:w16="http://schemas.microsoft.com/office/word/2018/wordml" xmlns:w16sdtdh="http://schemas.microsoft.com/office/word/2020/wordml/sdtdatahash" xmlns:w16se="http://schemas.microsoft.com/office/word/2015/wordml/symex" mc:Ignorable="w14 w15 w16se w16cid w16 w16cex w16sdtdh">
   <w:docDefaults>
     <w:rPrDefault>
       <w:rPr>
@@ -566,7 +927,7 @@
       </w:pPr>
     </w:pPrDefault>
   </w:docDefaults>
-  <w:latentStyles w:defLockedState="0" w:defUIPriority="99" w:defSemiHidden="0" w:defUnhideWhenUsed="0" w:defQFormat="0" w:count="371">
+  <w:latentStyles w:defLockedState="0" w:defUIPriority="99" w:defSemiHidden="0" w:defUnhideWhenUsed="0" w:defQFormat="0" w:count="376">
     <w:lsdException w:name="Normal" w:uiPriority="0" w:qFormat="1"/>
     <w:lsdException w:name="heading 1" w:uiPriority="9" w:qFormat="1"/>
     <w:lsdException w:name="heading 2" w:semiHidden="1" w:uiPriority="9" w:unhideWhenUsed="1" w:qFormat="1"/>
@@ -938,6 +1299,11 @@
     <w:lsdException w:name="List Table 5 Dark Accent 6" w:uiPriority="50"/>
     <w:lsdException w:name="List Table 6 Colorful Accent 6" w:uiPriority="51"/>
     <w:lsdException w:name="List Table 7 Colorful Accent 6" w:uiPriority="52"/>
+    <w:lsdException w:name="Mention" w:semiHidden="1" w:unhideWhenUsed="1"/>
+    <w:lsdException w:name="Smart Hyperlink" w:semiHidden="1" w:unhideWhenUsed="1"/>
+    <w:lsdException w:name="Hashtag" w:semiHidden="1" w:unhideWhenUsed="1"/>
+    <w:lsdException w:name="Unresolved Mention" w:semiHidden="1" w:unhideWhenUsed="1"/>
+    <w:lsdException w:name="Smart Link" w:semiHidden="1" w:unhideWhenUsed="1"/>
   </w:latentStyles>
   <w:style w:type="paragraph" w:default="1" w:styleId="Normale">
     <w:name w:val="Normal"/>
@@ -1013,6 +1379,29 @@
     <w:link w:val="Pidipagina"/>
     <w:uiPriority w:val="99"/>
     <w:rsid w:val="004036A7"/>
+  </w:style>
+  <w:style w:type="paragraph" w:styleId="Paragrafoelenco">
+    <w:name w:val="List Paragraph"/>
+    <w:basedOn w:val="Normale"/>
+    <w:uiPriority w:val="34"/>
+    <w:qFormat/>
+    <w:rsid w:val="003C6059"/>
+    <w:pPr>
+      <w:spacing w:after="200" w:line="276" w:lineRule="auto"/>
+      <w:ind w:left="720"/>
+      <w:contextualSpacing/>
+    </w:pPr>
+  </w:style>
+  <w:style w:type="character" w:styleId="Collegamentoipertestuale">
+    <w:name w:val="Hyperlink"/>
+    <w:basedOn w:val="Carpredefinitoparagrafo"/>
+    <w:uiPriority w:val="99"/>
+    <w:unhideWhenUsed/>
+    <w:rsid w:val="003C6059"/>
+    <w:rPr>
+      <w:color w:val="0563C1" w:themeColor="hyperlink"/>
+      <w:u w:val="single"/>
+    </w:rPr>
   </w:style>
 </w:styles>
 </file>

</xml_diff>